<commit_message>
Xóa các file cũ, không cần thiết. Tổng hợp và chỉnh sửa thành bản nộp.
</commit_message>
<xml_diff>
--- a/PA2/Nhom_25_PA2/Nhom_25_PA2_ReviewRecord.docx
+++ b/PA2/Nhom_25_PA2/Nhom_25_PA2_ReviewRecord.docx
@@ -113,11 +113,39 @@
         </w:rPr>
       </w:pPr>
     </w:p>
+    <w:p>
+      <w:pPr>
+        <w:rPr>
+          <w:rFonts w:ascii="Times New Roman" w:hAnsi="Times New Roman" w:cs="Times New Roman"/>
+          <w:sz w:val="24"/>
+          <w:szCs w:val="24"/>
+          <w:lang w:val="en-US"/>
+        </w:rPr>
+      </w:pPr>
+      <w:r>
+        <w:rPr>
+          <w:rFonts w:ascii="Times New Roman" w:hAnsi="Times New Roman" w:cs="Times New Roman"/>
+          <w:sz w:val="24"/>
+          <w:szCs w:val="24"/>
+          <w:lang w:val="en-US"/>
+        </w:rPr>
+        <w:t>Phương pháp review: gửi tài liệu cho tất cả thành viên, sau đó mỗi thành viên gửi lại phản hồi.</w:t>
+      </w:r>
+    </w:p>
+    <w:p>
+      <w:pPr>
+        <w:rPr>
+          <w:rFonts w:ascii="Times New Roman" w:hAnsi="Times New Roman" w:cs="Times New Roman"/>
+          <w:sz w:val="24"/>
+          <w:szCs w:val="24"/>
+          <w:lang w:val="en-US"/>
+        </w:rPr>
+      </w:pPr>
+    </w:p>
     <w:tbl>
       <w:tblPr>
         <w:tblStyle w:val="TableGrid"/>
         <w:tblW w:w="0" w:type="auto"/>
-        <w:tblInd w:w="0" w:type="dxa"/>
         <w:tblLook w:val="04A0"/>
       </w:tblPr>
       <w:tblGrid>
@@ -333,6 +361,763 @@
         </w:tc>
       </w:tr>
     </w:tbl>
+    <w:p>
+      <w:pPr>
+        <w:rPr>
+          <w:rFonts w:ascii="Times New Roman" w:hAnsi="Times New Roman" w:cs="Times New Roman"/>
+          <w:sz w:val="24"/>
+          <w:szCs w:val="24"/>
+          <w:lang w:val="en-US"/>
+        </w:rPr>
+      </w:pPr>
+    </w:p>
+    <w:tbl>
+      <w:tblPr>
+        <w:tblStyle w:val="TableGrid"/>
+        <w:tblW w:w="0" w:type="auto"/>
+        <w:tblLook w:val="04A0"/>
+      </w:tblPr>
+      <w:tblGrid>
+        <w:gridCol w:w="1951"/>
+        <w:gridCol w:w="8803"/>
+      </w:tblGrid>
+      <w:tr>
+        <w:tc>
+          <w:tcPr>
+            <w:tcW w:w="1951" w:type="dxa"/>
+            <w:tcBorders>
+              <w:top w:val="single" w:sz="4" w:space="0" w:color="auto"/>
+              <w:left w:val="single" w:sz="4" w:space="0" w:color="auto"/>
+              <w:bottom w:val="single" w:sz="4" w:space="0" w:color="auto"/>
+              <w:right w:val="single" w:sz="4" w:space="0" w:color="auto"/>
+            </w:tcBorders>
+            <w:hideMark/>
+          </w:tcPr>
+          <w:p>
+            <w:pPr>
+              <w:rPr>
+                <w:lang w:val="fr-FR"/>
+              </w:rPr>
+            </w:pPr>
+            <w:r>
+              <w:rPr>
+                <w:lang w:val="fr-FR"/>
+              </w:rPr>
+              <w:t>Người phản hồi</w:t>
+            </w:r>
+          </w:p>
+        </w:tc>
+        <w:tc>
+          <w:tcPr>
+            <w:tcW w:w="8803" w:type="dxa"/>
+            <w:tcBorders>
+              <w:top w:val="single" w:sz="4" w:space="0" w:color="auto"/>
+              <w:left w:val="single" w:sz="4" w:space="0" w:color="auto"/>
+              <w:bottom w:val="single" w:sz="4" w:space="0" w:color="auto"/>
+              <w:right w:val="single" w:sz="4" w:space="0" w:color="auto"/>
+            </w:tcBorders>
+            <w:hideMark/>
+          </w:tcPr>
+          <w:p>
+            <w:pPr>
+              <w:rPr>
+                <w:lang w:val="fr-FR"/>
+              </w:rPr>
+            </w:pPr>
+            <w:r>
+              <w:rPr>
+                <w:lang w:val="fr-FR"/>
+              </w:rPr>
+              <w:t>0812508 – Trần Hưng Thuận</w:t>
+            </w:r>
+          </w:p>
+        </w:tc>
+      </w:tr>
+      <w:tr>
+        <w:tc>
+          <w:tcPr>
+            <w:tcW w:w="1951" w:type="dxa"/>
+            <w:tcBorders>
+              <w:top w:val="single" w:sz="4" w:space="0" w:color="auto"/>
+              <w:left w:val="single" w:sz="4" w:space="0" w:color="auto"/>
+              <w:bottom w:val="single" w:sz="4" w:space="0" w:color="auto"/>
+              <w:right w:val="single" w:sz="4" w:space="0" w:color="auto"/>
+            </w:tcBorders>
+            <w:hideMark/>
+          </w:tcPr>
+          <w:p>
+            <w:pPr>
+              <w:rPr>
+                <w:lang w:val="fr-FR"/>
+              </w:rPr>
+            </w:pPr>
+            <w:r>
+              <w:rPr>
+                <w:lang w:val="fr-FR"/>
+              </w:rPr>
+              <w:t>Mô tả phản hồi</w:t>
+            </w:r>
+          </w:p>
+        </w:tc>
+        <w:tc>
+          <w:tcPr>
+            <w:tcW w:w="8803" w:type="dxa"/>
+            <w:tcBorders>
+              <w:top w:val="single" w:sz="4" w:space="0" w:color="auto"/>
+              <w:left w:val="single" w:sz="4" w:space="0" w:color="auto"/>
+              <w:bottom w:val="single" w:sz="4" w:space="0" w:color="auto"/>
+              <w:right w:val="single" w:sz="4" w:space="0" w:color="auto"/>
+            </w:tcBorders>
+            <w:hideMark/>
+          </w:tcPr>
+          <w:p>
+            <w:pPr>
+              <w:rPr>
+                <w:lang w:val="fr-FR"/>
+              </w:rPr>
+            </w:pPr>
+            <w:r>
+              <w:rPr>
+                <w:lang w:val="fr-FR"/>
+              </w:rPr>
+              <w:t>Cần sửa lại quan hệ giữa ChiTietPhieu và MonAn trong sơ đồ lớp.</w:t>
+            </w:r>
+          </w:p>
+        </w:tc>
+      </w:tr>
+      <w:tr>
+        <w:tc>
+          <w:tcPr>
+            <w:tcW w:w="1951" w:type="dxa"/>
+            <w:tcBorders>
+              <w:top w:val="single" w:sz="4" w:space="0" w:color="auto"/>
+              <w:left w:val="single" w:sz="4" w:space="0" w:color="auto"/>
+              <w:bottom w:val="single" w:sz="4" w:space="0" w:color="auto"/>
+              <w:right w:val="single" w:sz="4" w:space="0" w:color="auto"/>
+            </w:tcBorders>
+            <w:hideMark/>
+          </w:tcPr>
+          <w:p>
+            <w:pPr>
+              <w:rPr>
+                <w:lang w:val="fr-FR"/>
+              </w:rPr>
+            </w:pPr>
+            <w:r>
+              <w:rPr>
+                <w:lang w:val="fr-FR"/>
+              </w:rPr>
+              <w:t>Mức độ phản hồi</w:t>
+            </w:r>
+          </w:p>
+        </w:tc>
+        <w:tc>
+          <w:tcPr>
+            <w:tcW w:w="8803" w:type="dxa"/>
+            <w:tcBorders>
+              <w:top w:val="single" w:sz="4" w:space="0" w:color="auto"/>
+              <w:left w:val="single" w:sz="4" w:space="0" w:color="auto"/>
+              <w:bottom w:val="single" w:sz="4" w:space="0" w:color="auto"/>
+              <w:right w:val="single" w:sz="4" w:space="0" w:color="auto"/>
+            </w:tcBorders>
+            <w:hideMark/>
+          </w:tcPr>
+          <w:p>
+            <w:pPr>
+              <w:rPr>
+                <w:lang w:val="fr-FR"/>
+              </w:rPr>
+            </w:pPr>
+            <w:r>
+              <w:rPr>
+                <w:lang w:val="fr-FR"/>
+              </w:rPr>
+              <w:t>Minor</w:t>
+            </w:r>
+          </w:p>
+        </w:tc>
+      </w:tr>
+      <w:tr>
+        <w:tc>
+          <w:tcPr>
+            <w:tcW w:w="1951" w:type="dxa"/>
+            <w:tcBorders>
+              <w:top w:val="single" w:sz="4" w:space="0" w:color="auto"/>
+              <w:left w:val="single" w:sz="4" w:space="0" w:color="auto"/>
+              <w:bottom w:val="single" w:sz="4" w:space="0" w:color="auto"/>
+              <w:right w:val="single" w:sz="4" w:space="0" w:color="auto"/>
+            </w:tcBorders>
+            <w:hideMark/>
+          </w:tcPr>
+          <w:p>
+            <w:pPr>
+              <w:rPr>
+                <w:lang w:val="fr-FR"/>
+              </w:rPr>
+            </w:pPr>
+            <w:r>
+              <w:rPr>
+                <w:lang w:val="fr-FR"/>
+              </w:rPr>
+              <w:t>Trạng thái</w:t>
+            </w:r>
+          </w:p>
+        </w:tc>
+        <w:tc>
+          <w:tcPr>
+            <w:tcW w:w="8803" w:type="dxa"/>
+            <w:tcBorders>
+              <w:top w:val="single" w:sz="4" w:space="0" w:color="auto"/>
+              <w:left w:val="single" w:sz="4" w:space="0" w:color="auto"/>
+              <w:bottom w:val="single" w:sz="4" w:space="0" w:color="auto"/>
+              <w:right w:val="single" w:sz="4" w:space="0" w:color="auto"/>
+            </w:tcBorders>
+            <w:hideMark/>
+          </w:tcPr>
+          <w:p>
+            <w:pPr>
+              <w:rPr>
+                <w:lang w:val="fr-FR"/>
+              </w:rPr>
+            </w:pPr>
+            <w:r>
+              <w:rPr>
+                <w:lang w:val="fr-FR"/>
+              </w:rPr>
+              <w:t>Closed</w:t>
+            </w:r>
+          </w:p>
+        </w:tc>
+      </w:tr>
+    </w:tbl>
+    <w:p>
+      <w:pPr>
+        <w:rPr>
+          <w:rFonts w:ascii="Times New Roman" w:hAnsi="Times New Roman" w:cs="Times New Roman"/>
+          <w:sz w:val="24"/>
+          <w:szCs w:val="24"/>
+          <w:lang w:val="en-US"/>
+        </w:rPr>
+      </w:pPr>
+    </w:p>
+    <w:tbl>
+      <w:tblPr>
+        <w:tblStyle w:val="TableGrid"/>
+        <w:tblW w:w="0" w:type="auto"/>
+        <w:tblLook w:val="04A0"/>
+      </w:tblPr>
+      <w:tblGrid>
+        <w:gridCol w:w="1951"/>
+        <w:gridCol w:w="8803"/>
+      </w:tblGrid>
+      <w:tr>
+        <w:tc>
+          <w:tcPr>
+            <w:tcW w:w="1951" w:type="dxa"/>
+            <w:tcBorders>
+              <w:top w:val="single" w:sz="4" w:space="0" w:color="auto"/>
+              <w:left w:val="single" w:sz="4" w:space="0" w:color="auto"/>
+              <w:bottom w:val="single" w:sz="4" w:space="0" w:color="auto"/>
+              <w:right w:val="single" w:sz="4" w:space="0" w:color="auto"/>
+            </w:tcBorders>
+            <w:hideMark/>
+          </w:tcPr>
+          <w:p>
+            <w:pPr>
+              <w:rPr>
+                <w:lang w:val="fr-FR"/>
+              </w:rPr>
+            </w:pPr>
+            <w:r>
+              <w:rPr>
+                <w:lang w:val="fr-FR"/>
+              </w:rPr>
+              <w:t>Người phản hồi</w:t>
+            </w:r>
+          </w:p>
+        </w:tc>
+        <w:tc>
+          <w:tcPr>
+            <w:tcW w:w="8803" w:type="dxa"/>
+            <w:tcBorders>
+              <w:top w:val="single" w:sz="4" w:space="0" w:color="auto"/>
+              <w:left w:val="single" w:sz="4" w:space="0" w:color="auto"/>
+              <w:bottom w:val="single" w:sz="4" w:space="0" w:color="auto"/>
+              <w:right w:val="single" w:sz="4" w:space="0" w:color="auto"/>
+            </w:tcBorders>
+            <w:hideMark/>
+          </w:tcPr>
+          <w:p>
+            <w:pPr>
+              <w:rPr>
+                <w:lang w:val="fr-FR"/>
+              </w:rPr>
+            </w:pPr>
+            <w:r>
+              <w:rPr>
+                <w:lang w:val="fr-FR"/>
+              </w:rPr>
+              <w:t>0812</w:t>
+            </w:r>
+            <w:r>
+              <w:rPr>
+                <w:lang w:val="fr-FR"/>
+              </w:rPr>
+              <w:t>531</w:t>
+            </w:r>
+            <w:r>
+              <w:rPr>
+                <w:lang w:val="fr-FR"/>
+              </w:rPr>
+              <w:t xml:space="preserve"> </w:t>
+            </w:r>
+            <w:r>
+              <w:rPr>
+                <w:lang w:val="fr-FR"/>
+              </w:rPr>
+              <w:t>–</w:t>
+            </w:r>
+            <w:r>
+              <w:rPr>
+                <w:lang w:val="fr-FR"/>
+              </w:rPr>
+              <w:t xml:space="preserve"> </w:t>
+            </w:r>
+            <w:r>
+              <w:rPr>
+                <w:lang w:val="fr-FR"/>
+              </w:rPr>
+              <w:t xml:space="preserve">Trần </w:t>
+            </w:r>
+            <w:r>
+              <w:rPr>
+                <w:lang w:val="fr-FR"/>
+              </w:rPr>
+              <w:t xml:space="preserve">Huỳnh Công </w:t>
+            </w:r>
+            <w:r>
+              <w:rPr>
+                <w:lang w:val="fr-FR"/>
+              </w:rPr>
+              <w:t>Toại</w:t>
+            </w:r>
+          </w:p>
+        </w:tc>
+      </w:tr>
+      <w:tr>
+        <w:tc>
+          <w:tcPr>
+            <w:tcW w:w="1951" w:type="dxa"/>
+            <w:tcBorders>
+              <w:top w:val="single" w:sz="4" w:space="0" w:color="auto"/>
+              <w:left w:val="single" w:sz="4" w:space="0" w:color="auto"/>
+              <w:bottom w:val="single" w:sz="4" w:space="0" w:color="auto"/>
+              <w:right w:val="single" w:sz="4" w:space="0" w:color="auto"/>
+            </w:tcBorders>
+            <w:hideMark/>
+          </w:tcPr>
+          <w:p>
+            <w:pPr>
+              <w:rPr>
+                <w:lang w:val="fr-FR"/>
+              </w:rPr>
+            </w:pPr>
+            <w:r>
+              <w:rPr>
+                <w:lang w:val="fr-FR"/>
+              </w:rPr>
+              <w:t>Mô tả phản hồi</w:t>
+            </w:r>
+          </w:p>
+        </w:tc>
+        <w:tc>
+          <w:tcPr>
+            <w:tcW w:w="8803" w:type="dxa"/>
+            <w:tcBorders>
+              <w:top w:val="single" w:sz="4" w:space="0" w:color="auto"/>
+              <w:left w:val="single" w:sz="4" w:space="0" w:color="auto"/>
+              <w:bottom w:val="single" w:sz="4" w:space="0" w:color="auto"/>
+              <w:right w:val="single" w:sz="4" w:space="0" w:color="auto"/>
+            </w:tcBorders>
+            <w:hideMark/>
+          </w:tcPr>
+          <w:p>
+            <w:pPr>
+              <w:rPr>
+                <w:lang w:val="fr-FR"/>
+              </w:rPr>
+            </w:pPr>
+            <w:r>
+              <w:rPr>
+                <w:lang w:val="fr-FR"/>
+              </w:rPr>
+              <w:t>Nên g</w:t>
+            </w:r>
+            <w:r>
+              <w:rPr>
+                <w:lang w:val="fr-FR"/>
+              </w:rPr>
+              <w:t>om nhóm use-case thêm-xóa-sửa thành quản lý.</w:t>
+            </w:r>
+          </w:p>
+        </w:tc>
+      </w:tr>
+      <w:tr>
+        <w:tc>
+          <w:tcPr>
+            <w:tcW w:w="1951" w:type="dxa"/>
+            <w:tcBorders>
+              <w:top w:val="single" w:sz="4" w:space="0" w:color="auto"/>
+              <w:left w:val="single" w:sz="4" w:space="0" w:color="auto"/>
+              <w:bottom w:val="single" w:sz="4" w:space="0" w:color="auto"/>
+              <w:right w:val="single" w:sz="4" w:space="0" w:color="auto"/>
+            </w:tcBorders>
+            <w:hideMark/>
+          </w:tcPr>
+          <w:p>
+            <w:pPr>
+              <w:rPr>
+                <w:lang w:val="fr-FR"/>
+              </w:rPr>
+            </w:pPr>
+            <w:r>
+              <w:rPr>
+                <w:lang w:val="fr-FR"/>
+              </w:rPr>
+              <w:t>Mức độ phản hồi</w:t>
+            </w:r>
+          </w:p>
+        </w:tc>
+        <w:tc>
+          <w:tcPr>
+            <w:tcW w:w="8803" w:type="dxa"/>
+            <w:tcBorders>
+              <w:top w:val="single" w:sz="4" w:space="0" w:color="auto"/>
+              <w:left w:val="single" w:sz="4" w:space="0" w:color="auto"/>
+              <w:bottom w:val="single" w:sz="4" w:space="0" w:color="auto"/>
+              <w:right w:val="single" w:sz="4" w:space="0" w:color="auto"/>
+            </w:tcBorders>
+            <w:hideMark/>
+          </w:tcPr>
+          <w:p>
+            <w:pPr>
+              <w:rPr>
+                <w:lang w:val="fr-FR"/>
+              </w:rPr>
+            </w:pPr>
+            <w:r>
+              <w:rPr>
+                <w:lang w:val="fr-FR"/>
+              </w:rPr>
+              <w:t>Major</w:t>
+            </w:r>
+          </w:p>
+        </w:tc>
+      </w:tr>
+      <w:tr>
+        <w:tc>
+          <w:tcPr>
+            <w:tcW w:w="1951" w:type="dxa"/>
+            <w:tcBorders>
+              <w:top w:val="single" w:sz="4" w:space="0" w:color="auto"/>
+              <w:left w:val="single" w:sz="4" w:space="0" w:color="auto"/>
+              <w:bottom w:val="single" w:sz="4" w:space="0" w:color="auto"/>
+              <w:right w:val="single" w:sz="4" w:space="0" w:color="auto"/>
+            </w:tcBorders>
+            <w:hideMark/>
+          </w:tcPr>
+          <w:p>
+            <w:pPr>
+              <w:rPr>
+                <w:lang w:val="fr-FR"/>
+              </w:rPr>
+            </w:pPr>
+            <w:r>
+              <w:rPr>
+                <w:lang w:val="fr-FR"/>
+              </w:rPr>
+              <w:t>Trạng thái</w:t>
+            </w:r>
+          </w:p>
+        </w:tc>
+        <w:tc>
+          <w:tcPr>
+            <w:tcW w:w="8803" w:type="dxa"/>
+            <w:tcBorders>
+              <w:top w:val="single" w:sz="4" w:space="0" w:color="auto"/>
+              <w:left w:val="single" w:sz="4" w:space="0" w:color="auto"/>
+              <w:bottom w:val="single" w:sz="4" w:space="0" w:color="auto"/>
+              <w:right w:val="single" w:sz="4" w:space="0" w:color="auto"/>
+            </w:tcBorders>
+            <w:hideMark/>
+          </w:tcPr>
+          <w:p>
+            <w:pPr>
+              <w:rPr>
+                <w:lang w:val="fr-FR"/>
+              </w:rPr>
+            </w:pPr>
+            <w:r>
+              <w:rPr>
+                <w:lang w:val="fr-FR"/>
+              </w:rPr>
+              <w:t>Closed</w:t>
+            </w:r>
+          </w:p>
+        </w:tc>
+      </w:tr>
+    </w:tbl>
+    <w:p>
+      <w:pPr>
+        <w:rPr>
+          <w:rFonts w:ascii="Times New Roman" w:hAnsi="Times New Roman" w:cs="Times New Roman"/>
+          <w:sz w:val="24"/>
+          <w:szCs w:val="24"/>
+          <w:lang w:val="en-US"/>
+        </w:rPr>
+      </w:pPr>
+    </w:p>
+    <w:tbl>
+      <w:tblPr>
+        <w:tblStyle w:val="TableGrid"/>
+        <w:tblW w:w="0" w:type="auto"/>
+        <w:tblLook w:val="04A0"/>
+      </w:tblPr>
+      <w:tblGrid>
+        <w:gridCol w:w="1951"/>
+        <w:gridCol w:w="8803"/>
+      </w:tblGrid>
+      <w:tr>
+        <w:tc>
+          <w:tcPr>
+            <w:tcW w:w="1951" w:type="dxa"/>
+            <w:tcBorders>
+              <w:top w:val="single" w:sz="4" w:space="0" w:color="auto"/>
+              <w:left w:val="single" w:sz="4" w:space="0" w:color="auto"/>
+              <w:bottom w:val="single" w:sz="4" w:space="0" w:color="auto"/>
+              <w:right w:val="single" w:sz="4" w:space="0" w:color="auto"/>
+            </w:tcBorders>
+            <w:hideMark/>
+          </w:tcPr>
+          <w:p>
+            <w:pPr>
+              <w:rPr>
+                <w:lang w:val="fr-FR"/>
+              </w:rPr>
+            </w:pPr>
+            <w:r>
+              <w:rPr>
+                <w:lang w:val="fr-FR"/>
+              </w:rPr>
+              <w:t>Người phản hồi</w:t>
+            </w:r>
+          </w:p>
+        </w:tc>
+        <w:tc>
+          <w:tcPr>
+            <w:tcW w:w="8803" w:type="dxa"/>
+            <w:tcBorders>
+              <w:top w:val="single" w:sz="4" w:space="0" w:color="auto"/>
+              <w:left w:val="single" w:sz="4" w:space="0" w:color="auto"/>
+              <w:bottom w:val="single" w:sz="4" w:space="0" w:color="auto"/>
+              <w:right w:val="single" w:sz="4" w:space="0" w:color="auto"/>
+            </w:tcBorders>
+            <w:hideMark/>
+          </w:tcPr>
+          <w:p>
+            <w:pPr>
+              <w:rPr>
+                <w:lang w:val="fr-FR"/>
+              </w:rPr>
+            </w:pPr>
+            <w:r>
+              <w:rPr>
+                <w:lang w:val="fr-FR"/>
+              </w:rPr>
+              <w:t>0812527 - Huỳnh Công Toàn</w:t>
+            </w:r>
+          </w:p>
+        </w:tc>
+      </w:tr>
+      <w:tr>
+        <w:tc>
+          <w:tcPr>
+            <w:tcW w:w="1951" w:type="dxa"/>
+            <w:tcBorders>
+              <w:top w:val="single" w:sz="4" w:space="0" w:color="auto"/>
+              <w:left w:val="single" w:sz="4" w:space="0" w:color="auto"/>
+              <w:bottom w:val="single" w:sz="4" w:space="0" w:color="auto"/>
+              <w:right w:val="single" w:sz="4" w:space="0" w:color="auto"/>
+            </w:tcBorders>
+            <w:hideMark/>
+          </w:tcPr>
+          <w:p>
+            <w:pPr>
+              <w:rPr>
+                <w:lang w:val="fr-FR"/>
+              </w:rPr>
+            </w:pPr>
+            <w:r>
+              <w:rPr>
+                <w:lang w:val="fr-FR"/>
+              </w:rPr>
+              <w:t>Mô tả phản hồi</w:t>
+            </w:r>
+          </w:p>
+        </w:tc>
+        <w:tc>
+          <w:tcPr>
+            <w:tcW w:w="8803" w:type="dxa"/>
+            <w:tcBorders>
+              <w:top w:val="single" w:sz="4" w:space="0" w:color="auto"/>
+              <w:left w:val="single" w:sz="4" w:space="0" w:color="auto"/>
+              <w:bottom w:val="single" w:sz="4" w:space="0" w:color="auto"/>
+              <w:right w:val="single" w:sz="4" w:space="0" w:color="auto"/>
+            </w:tcBorders>
+            <w:hideMark/>
+          </w:tcPr>
+          <w:p>
+            <w:pPr>
+              <w:rPr>
+                <w:lang w:val="fr-FR"/>
+              </w:rPr>
+            </w:pPr>
+            <w:r>
+              <w:rPr>
+                <w:lang w:val="fr-FR"/>
+              </w:rPr>
+              <w:t xml:space="preserve">Cần đặc tả </w:t>
+            </w:r>
+            <w:r>
+              <w:rPr>
+                <w:lang w:val="fr-FR"/>
+              </w:rPr>
+              <w:t xml:space="preserve">Use-Case </w:t>
+            </w:r>
+            <w:r>
+              <w:rPr>
+                <w:lang w:val="fr-FR"/>
+              </w:rPr>
+              <w:t>theo đúng yêu cầu của đề bài.</w:t>
+            </w:r>
+          </w:p>
+        </w:tc>
+      </w:tr>
+      <w:tr>
+        <w:tc>
+          <w:tcPr>
+            <w:tcW w:w="1951" w:type="dxa"/>
+            <w:tcBorders>
+              <w:top w:val="single" w:sz="4" w:space="0" w:color="auto"/>
+              <w:left w:val="single" w:sz="4" w:space="0" w:color="auto"/>
+              <w:bottom w:val="single" w:sz="4" w:space="0" w:color="auto"/>
+              <w:right w:val="single" w:sz="4" w:space="0" w:color="auto"/>
+            </w:tcBorders>
+            <w:hideMark/>
+          </w:tcPr>
+          <w:p>
+            <w:pPr>
+              <w:rPr>
+                <w:lang w:val="fr-FR"/>
+              </w:rPr>
+            </w:pPr>
+            <w:r>
+              <w:rPr>
+                <w:lang w:val="fr-FR"/>
+              </w:rPr>
+              <w:t>Mức độ phản hồi</w:t>
+            </w:r>
+          </w:p>
+        </w:tc>
+        <w:tc>
+          <w:tcPr>
+            <w:tcW w:w="8803" w:type="dxa"/>
+            <w:tcBorders>
+              <w:top w:val="single" w:sz="4" w:space="0" w:color="auto"/>
+              <w:left w:val="single" w:sz="4" w:space="0" w:color="auto"/>
+              <w:bottom w:val="single" w:sz="4" w:space="0" w:color="auto"/>
+              <w:right w:val="single" w:sz="4" w:space="0" w:color="auto"/>
+            </w:tcBorders>
+            <w:hideMark/>
+          </w:tcPr>
+          <w:p>
+            <w:pPr>
+              <w:rPr>
+                <w:lang w:val="fr-FR"/>
+              </w:rPr>
+            </w:pPr>
+            <w:r>
+              <w:rPr>
+                <w:lang w:val="fr-FR"/>
+              </w:rPr>
+              <w:t>Minor</w:t>
+            </w:r>
+          </w:p>
+        </w:tc>
+      </w:tr>
+      <w:tr>
+        <w:tc>
+          <w:tcPr>
+            <w:tcW w:w="1951" w:type="dxa"/>
+            <w:tcBorders>
+              <w:top w:val="single" w:sz="4" w:space="0" w:color="auto"/>
+              <w:left w:val="single" w:sz="4" w:space="0" w:color="auto"/>
+              <w:bottom w:val="single" w:sz="4" w:space="0" w:color="auto"/>
+              <w:right w:val="single" w:sz="4" w:space="0" w:color="auto"/>
+            </w:tcBorders>
+            <w:hideMark/>
+          </w:tcPr>
+          <w:p>
+            <w:pPr>
+              <w:rPr>
+                <w:lang w:val="fr-FR"/>
+              </w:rPr>
+            </w:pPr>
+            <w:r>
+              <w:rPr>
+                <w:lang w:val="fr-FR"/>
+              </w:rPr>
+              <w:t>Trạng thái</w:t>
+            </w:r>
+          </w:p>
+        </w:tc>
+        <w:tc>
+          <w:tcPr>
+            <w:tcW w:w="8803" w:type="dxa"/>
+            <w:tcBorders>
+              <w:top w:val="single" w:sz="4" w:space="0" w:color="auto"/>
+              <w:left w:val="single" w:sz="4" w:space="0" w:color="auto"/>
+              <w:bottom w:val="single" w:sz="4" w:space="0" w:color="auto"/>
+              <w:right w:val="single" w:sz="4" w:space="0" w:color="auto"/>
+            </w:tcBorders>
+            <w:hideMark/>
+          </w:tcPr>
+          <w:p>
+            <w:pPr>
+              <w:rPr>
+                <w:lang w:val="fr-FR"/>
+              </w:rPr>
+            </w:pPr>
+            <w:r>
+              <w:rPr>
+                <w:lang w:val="fr-FR"/>
+              </w:rPr>
+              <w:t>Closed</w:t>
+            </w:r>
+          </w:p>
+        </w:tc>
+      </w:tr>
+    </w:tbl>
+    <w:p>
+      <w:pPr>
+        <w:rPr>
+          <w:rFonts w:ascii="Times New Roman" w:hAnsi="Times New Roman" w:cs="Times New Roman"/>
+          <w:sz w:val="24"/>
+          <w:szCs w:val="24"/>
+          <w:lang w:val="en-US"/>
+        </w:rPr>
+      </w:pPr>
+    </w:p>
     <w:p>
       <w:pPr>
         <w:rPr>
@@ -545,6 +1330,7 @@
     <w:uiPriority w:val="59"/>
     <w:rsid w:val="00DF0665"/>
     <w:tblPr>
+      <w:tblInd w:w="0" w:type="dxa"/>
       <w:tblBorders>
         <w:top w:val="single" w:sz="4" w:space="0" w:color="auto"/>
         <w:left w:val="single" w:sz="4" w:space="0" w:color="auto"/>

</xml_diff>